<commit_message>
Fix mistakes and update downloadable files
</commit_message>
<xml_diff>
--- a/public/assets/Oefeningen-genummerd-volgens-doelstelling.docx
+++ b/public/assets/Oefeningen-genummerd-volgens-doelstelling.docx
@@ -5967,7 +5967,7 @@
           </w:tcPr>
           <w:p>
             <w:r>
-              <w:t>Abductiebrace aanbrengen</w:t>
+              <w:t>Stappen met looprek</w:t>
             </w:r>
           </w:p>
         </w:tc>
@@ -6672,6 +6672,28 @@
           <w:p>
             <w:r>
               <w:t>Hydro schoolslag beenbeweging</w:t>
+            </w:r>
+          </w:p>
+        </w:tc>
+      </w:tr>
+      <w:tr>
+        <w:tc>
+          <w:tcPr>
+            <w:tcW w:w="1203" w:type="dxa"/>
+          </w:tcPr>
+          <w:p>
+            <w:r>
+              <w:t>178</w:t>
+            </w:r>
+          </w:p>
+        </w:tc>
+        <w:tc>
+          <w:tcPr>
+            <w:tcW w:w="6022" w:type="dxa"/>
+          </w:tcPr>
+          <w:p>
+            <w:r>
+              <w:t>Abductiebrace aandoen</w:t>
             </w:r>
           </w:p>
         </w:tc>

</xml_diff>